<commit_message>
Added the final version of the Third Layer User Manual.
git-svn-id: https://svn.cs.biu.ac.il/svn/development/SDK_branches/NoInitParams@3025 ba1fec17-5bc3-4c1d-a110-6a66ae20c876
</commit_message>
<xml_diff>
--- a/Docs/UserManual/ThirdLayerUserManual.docx
+++ b/Docs/UserManual/ThirdLayerUserManual.docx
@@ -315,7 +315,17 @@
           <w:sz w:val="28"/>
           <w:szCs w:val="28"/>
         </w:rPr>
-        <w:t>17 October 2013</w:t>
+        <w:t>15 February</w:t>
+      </w:r>
+      <w:r>
+        <w:rPr>
+          <w:b w:val="0"/>
+          <w:bCs w:val="0"/>
+          <w:noProof/>
+          <w:sz w:val="28"/>
+          <w:szCs w:val="28"/>
+        </w:rPr>
+        <w:t xml:space="preserve"> 20</w:t>
       </w:r>
       <w:r>
         <w:rPr>
@@ -325,6 +335,15 @@
           <w:szCs w:val="28"/>
         </w:rPr>
         <w:fldChar w:fldCharType="end"/>
+      </w:r>
+      <w:r>
+        <w:rPr>
+          <w:b w:val="0"/>
+          <w:bCs w:val="0"/>
+          <w:sz w:val="28"/>
+          <w:szCs w:val="28"/>
+        </w:rPr>
+        <w:t>14</w:t>
       </w:r>
     </w:p>
     <w:p/>
@@ -587,6 +606,9 @@
             <w:pPr>
               <w:pStyle w:val="Cell"/>
             </w:pPr>
+            <w:r>
+              <w:t>2.00</w:t>
+            </w:r>
           </w:p>
         </w:tc>
         <w:tc>
@@ -603,6 +625,9 @@
             <w:pPr>
               <w:pStyle w:val="Cell"/>
             </w:pPr>
+            <w:r>
+              <w:t>15-Feb-2014</w:t>
+            </w:r>
           </w:p>
         </w:tc>
         <w:tc>
@@ -619,6 +644,14 @@
             <w:pPr>
               <w:pStyle w:val="Cell"/>
             </w:pPr>
+            <w:r>
+              <w:t xml:space="preserve">Moriya </w:t>
+            </w:r>
+            <w:proofErr w:type="spellStart"/>
+            <w:r>
+              <w:t>Farbstein</w:t>
+            </w:r>
+            <w:proofErr w:type="spellEnd"/>
           </w:p>
         </w:tc>
         <w:tc>
@@ -634,7 +667,26 @@
           <w:p>
             <w:pPr>
               <w:pStyle w:val="Cell"/>
+              <w:numPr>
+                <w:ilvl w:val="0"/>
+                <w:numId w:val="19"/>
+              </w:numPr>
             </w:pPr>
+            <w:r>
+              <w:t>Coin Tossing explanations have been added.</w:t>
+            </w:r>
+          </w:p>
+          <w:p>
+            <w:pPr>
+              <w:pStyle w:val="Cell"/>
+              <w:numPr>
+                <w:ilvl w:val="0"/>
+                <w:numId w:val="19"/>
+              </w:numPr>
+            </w:pPr>
+            <w:r>
+              <w:t>Global layout changing.</w:t>
+            </w:r>
           </w:p>
         </w:tc>
       </w:tr>
@@ -1058,6 +1110,8 @@
       <w:pPr>
         <w:pStyle w:val="Title"/>
       </w:pPr>
+      <w:bookmarkStart w:id="0" w:name="_GoBack"/>
+      <w:bookmarkEnd w:id="0"/>
       <w:r>
         <w:br w:type="page"/>
       </w:r>
@@ -1189,22 +1243,7 @@
               </w14:lightRig>
             </w14:scene3d>
           </w:rPr>
-          <w:t>1</w:t>
-        </w:r>
-        <w:bookmarkStart w:id="0" w:name="_GoBack"/>
-        <w:bookmarkEnd w:id="0"/>
-        <w:r>
-          <w:rPr>
-            <w:rStyle w:val="Hyperlink"/>
-            <w:noProof/>
-            <w14:scene3d>
-              <w14:camera w14:prst="orthographicFront"/>
-              <w14:lightRig w14:rig="threePt" w14:dir="t">
-                <w14:rot w14:lat="0" w14:lon="0" w14:rev="0"/>
-              </w14:lightRig>
-            </w14:scene3d>
-          </w:rPr>
-          <w:t>.1.</w:t>
+          <w:t>1.1.</w:t>
         </w:r>
         <w:r>
           <w:rPr>
@@ -15129,21 +15168,28 @@
       </w:rPr>
       <w:fldChar w:fldCharType="separate"/>
     </w:r>
-  </w:p>
-  <w:p>
-    <w:pPr>
-      <w:pStyle w:val="Footer"/>
-      <w:rPr>
-        <w:i/>
-        <w:iCs/>
-      </w:rPr>
-    </w:pPr>
     <w:r>
       <w:rPr>
         <w:i/>
         <w:iCs/>
       </w:rPr>
-      <w:t xml:space="preserve">SCAPI Interactive Mid Crypto Protocol Layer's </w:t>
+      <w:t>&lt;</w:t>
+    </w:r>
+    <w:proofErr w:type="gramStart"/>
+    <w:r>
+      <w:rPr>
+        <w:i/>
+        <w:iCs/>
+      </w:rPr>
+      <w:t>software</w:t>
+    </w:r>
+    <w:proofErr w:type="gramEnd"/>
+    <w:r>
+      <w:rPr>
+        <w:i/>
+        <w:iCs/>
+      </w:rPr>
+      <w:t xml:space="preserve"> item name&gt; </w:t>
     </w:r>
     <w:r>
       <w:rPr>
@@ -15185,7 +15231,7 @@
         <w:noProof/>
         <w:lang w:eastAsia="en-GB"/>
       </w:rPr>
-      <w:t>3</w:t>
+      <w:t>1</w:t>
     </w:r>
     <w:r>
       <w:fldChar w:fldCharType="end"/>
@@ -15196,27 +15242,14 @@
       </w:rPr>
       <w:t xml:space="preserve"> of </w:t>
     </w:r>
-    <w:r>
-      <w:fldChar w:fldCharType="begin"/>
-    </w:r>
-    <w:r>
-      <w:instrText xml:space="preserve"> NUMPAGES  \* FirstCap </w:instrText>
-    </w:r>
-    <w:r>
-      <w:fldChar w:fldCharType="separate"/>
-    </w:r>
-    <w:r>
-      <w:rPr>
-        <w:noProof/>
-      </w:rPr>
-      <w:t>21</w:t>
-    </w:r>
-    <w:r>
-      <w:rPr>
-        <w:noProof/>
-      </w:rPr>
-      <w:fldChar w:fldCharType="end"/>
-    </w:r>
+    <w:fldSimple w:instr=" NUMPAGES  \* FirstCap ">
+      <w:r>
+        <w:rPr>
+          <w:noProof/>
+        </w:rPr>
+        <w:t>21</w:t>
+      </w:r>
+    </w:fldSimple>
     <w:r>
       <w:t xml:space="preserve"> </w:t>
     </w:r>
@@ -15458,7 +15491,15 @@
       <w:fldChar w:fldCharType="separate"/>
     </w:r>
     <w:r>
-      <w:t xml:space="preserve">SCAPI Interactive Mid Crypto Protocols Layer </w:t>
+      <w:t>&lt;</w:t>
+    </w:r>
+    <w:proofErr w:type="gramStart"/>
+    <w:r>
+      <w:t>software</w:t>
+    </w:r>
+    <w:proofErr w:type="gramEnd"/>
+    <w:r>
+      <w:t xml:space="preserve"> item name&gt; </w:t>
     </w:r>
     <w:r>
       <w:fldChar w:fldCharType="end"/>
@@ -15729,6 +15770,95 @@
     </w:lvl>
   </w:abstractNum>
   <w:abstractNum w:abstractNumId="2">
+    <w:nsid w:val="0AB6195A"/>
+    <w:multiLevelType w:val="hybridMultilevel"/>
+    <w:tmpl w:val="C7E2B77C"/>
+    <w:lvl w:ilvl="0" w:tplc="0409000F">
+      <w:start w:val="1"/>
+      <w:numFmt w:val="decimal"/>
+      <w:lvlText w:val="%1."/>
+      <w:lvlJc w:val="left"/>
+      <w:pPr>
+        <w:ind w:left="720" w:hanging="360"/>
+      </w:pPr>
+      <w:rPr>
+        <w:rFonts w:hint="default"/>
+      </w:rPr>
+    </w:lvl>
+    <w:lvl w:ilvl="1" w:tplc="04090019" w:tentative="1">
+      <w:start w:val="1"/>
+      <w:numFmt w:val="lowerLetter"/>
+      <w:lvlText w:val="%2."/>
+      <w:lvlJc w:val="left"/>
+      <w:pPr>
+        <w:ind w:left="1440" w:hanging="360"/>
+      </w:pPr>
+    </w:lvl>
+    <w:lvl w:ilvl="2" w:tplc="0409001B" w:tentative="1">
+      <w:start w:val="1"/>
+      <w:numFmt w:val="lowerRoman"/>
+      <w:lvlText w:val="%3."/>
+      <w:lvlJc w:val="right"/>
+      <w:pPr>
+        <w:ind w:left="2160" w:hanging="180"/>
+      </w:pPr>
+    </w:lvl>
+    <w:lvl w:ilvl="3" w:tplc="0409000F" w:tentative="1">
+      <w:start w:val="1"/>
+      <w:numFmt w:val="decimal"/>
+      <w:lvlText w:val="%4."/>
+      <w:lvlJc w:val="left"/>
+      <w:pPr>
+        <w:ind w:left="2880" w:hanging="360"/>
+      </w:pPr>
+    </w:lvl>
+    <w:lvl w:ilvl="4" w:tplc="04090019" w:tentative="1">
+      <w:start w:val="1"/>
+      <w:numFmt w:val="lowerLetter"/>
+      <w:lvlText w:val="%5."/>
+      <w:lvlJc w:val="left"/>
+      <w:pPr>
+        <w:ind w:left="3600" w:hanging="360"/>
+      </w:pPr>
+    </w:lvl>
+    <w:lvl w:ilvl="5" w:tplc="0409001B" w:tentative="1">
+      <w:start w:val="1"/>
+      <w:numFmt w:val="lowerRoman"/>
+      <w:lvlText w:val="%6."/>
+      <w:lvlJc w:val="right"/>
+      <w:pPr>
+        <w:ind w:left="4320" w:hanging="180"/>
+      </w:pPr>
+    </w:lvl>
+    <w:lvl w:ilvl="6" w:tplc="0409000F" w:tentative="1">
+      <w:start w:val="1"/>
+      <w:numFmt w:val="decimal"/>
+      <w:lvlText w:val="%7."/>
+      <w:lvlJc w:val="left"/>
+      <w:pPr>
+        <w:ind w:left="5040" w:hanging="360"/>
+      </w:pPr>
+    </w:lvl>
+    <w:lvl w:ilvl="7" w:tplc="04090019" w:tentative="1">
+      <w:start w:val="1"/>
+      <w:numFmt w:val="lowerLetter"/>
+      <w:lvlText w:val="%8."/>
+      <w:lvlJc w:val="left"/>
+      <w:pPr>
+        <w:ind w:left="5760" w:hanging="360"/>
+      </w:pPr>
+    </w:lvl>
+    <w:lvl w:ilvl="8" w:tplc="0409001B" w:tentative="1">
+      <w:start w:val="1"/>
+      <w:numFmt w:val="lowerRoman"/>
+      <w:lvlText w:val="%9."/>
+      <w:lvlJc w:val="right"/>
+      <w:pPr>
+        <w:ind w:left="6480" w:hanging="180"/>
+      </w:pPr>
+    </w:lvl>
+  </w:abstractNum>
+  <w:abstractNum w:abstractNumId="3">
     <w:nsid w:val="0E742E00"/>
     <w:multiLevelType w:val="hybridMultilevel"/>
     <w:tmpl w:val="CA14E0D4"/>
@@ -15841,7 +15971,7 @@
       </w:rPr>
     </w:lvl>
   </w:abstractNum>
-  <w:abstractNum w:abstractNumId="3">
+  <w:abstractNum w:abstractNumId="4">
     <w:nsid w:val="1B0B2274"/>
     <w:multiLevelType w:val="multilevel"/>
     <w:tmpl w:val="4872AED0"/>
@@ -16043,7 +16173,7 @@
       </w:rPr>
     </w:lvl>
   </w:abstractNum>
-  <w:abstractNum w:abstractNumId="4">
+  <w:abstractNum w:abstractNumId="5">
     <w:nsid w:val="1C576AA2"/>
     <w:multiLevelType w:val="hybridMultilevel"/>
     <w:tmpl w:val="4676AACA"/>
@@ -16156,7 +16286,7 @@
       </w:rPr>
     </w:lvl>
   </w:abstractNum>
-  <w:abstractNum w:abstractNumId="5">
+  <w:abstractNum w:abstractNumId="6">
     <w:nsid w:val="2CB26122"/>
     <w:multiLevelType w:val="hybridMultilevel"/>
     <w:tmpl w:val="488A3716"/>
@@ -16269,7 +16399,7 @@
       </w:rPr>
     </w:lvl>
   </w:abstractNum>
-  <w:abstractNum w:abstractNumId="6">
+  <w:abstractNum w:abstractNumId="7">
     <w:nsid w:val="2E9A0B87"/>
     <w:multiLevelType w:val="hybridMultilevel"/>
     <w:tmpl w:val="F3E08A2A"/>
@@ -16355,7 +16485,7 @@
       </w:pPr>
     </w:lvl>
   </w:abstractNum>
-  <w:abstractNum w:abstractNumId="7">
+  <w:abstractNum w:abstractNumId="8">
     <w:nsid w:val="4E763BB6"/>
     <w:multiLevelType w:val="hybridMultilevel"/>
     <w:tmpl w:val="CE2AC0DA"/>
@@ -16468,7 +16598,7 @@
       </w:rPr>
     </w:lvl>
   </w:abstractNum>
-  <w:abstractNum w:abstractNumId="8">
+  <w:abstractNum w:abstractNumId="9">
     <w:nsid w:val="5EB20FE7"/>
     <w:multiLevelType w:val="multilevel"/>
     <w:tmpl w:val="195892BE"/>
@@ -16604,7 +16734,7 @@
       </w:pPr>
     </w:lvl>
   </w:abstractNum>
-  <w:abstractNum w:abstractNumId="9">
+  <w:abstractNum w:abstractNumId="10">
     <w:nsid w:val="60560F03"/>
     <w:multiLevelType w:val="hybridMultilevel"/>
     <w:tmpl w:val="FDF2F7FA"/>
@@ -16717,7 +16847,7 @@
       </w:rPr>
     </w:lvl>
   </w:abstractNum>
-  <w:abstractNum w:abstractNumId="10">
+  <w:abstractNum w:abstractNumId="11">
     <w:nsid w:val="681B15E2"/>
     <w:multiLevelType w:val="hybridMultilevel"/>
     <w:tmpl w:val="5DE47F02"/>
@@ -16803,7 +16933,7 @@
       </w:pPr>
     </w:lvl>
   </w:abstractNum>
-  <w:abstractNum w:abstractNumId="11">
+  <w:abstractNum w:abstractNumId="12">
     <w:nsid w:val="6C250504"/>
     <w:multiLevelType w:val="hybridMultilevel"/>
     <w:tmpl w:val="45960A60"/>
@@ -16916,7 +17046,7 @@
       </w:rPr>
     </w:lvl>
   </w:abstractNum>
-  <w:abstractNum w:abstractNumId="12">
+  <w:abstractNum w:abstractNumId="13">
     <w:nsid w:val="6D5C1F9F"/>
     <w:multiLevelType w:val="hybridMultilevel"/>
     <w:tmpl w:val="181C5F06"/>
@@ -17029,7 +17159,7 @@
       </w:rPr>
     </w:lvl>
   </w:abstractNum>
-  <w:abstractNum w:abstractNumId="13">
+  <w:abstractNum w:abstractNumId="14">
     <w:nsid w:val="720440EF"/>
     <w:multiLevelType w:val="hybridMultilevel"/>
     <w:tmpl w:val="F5880BEC"/>
@@ -17115,7 +17245,7 @@
       </w:pPr>
     </w:lvl>
   </w:abstractNum>
-  <w:abstractNum w:abstractNumId="14">
+  <w:abstractNum w:abstractNumId="15">
     <w:nsid w:val="72DE75A1"/>
     <w:multiLevelType w:val="hybridMultilevel"/>
     <w:tmpl w:val="AC12AD6A"/>
@@ -17228,7 +17358,7 @@
       </w:rPr>
     </w:lvl>
   </w:abstractNum>
-  <w:abstractNum w:abstractNumId="15">
+  <w:abstractNum w:abstractNumId="16">
     <w:nsid w:val="7519114B"/>
     <w:multiLevelType w:val="hybridMultilevel"/>
     <w:tmpl w:val="69D459FA"/>
@@ -17318,37 +17448,37 @@
     <w:abstractNumId w:val="0"/>
   </w:num>
   <w:num w:numId="2">
+    <w:abstractNumId w:val="5"/>
+  </w:num>
+  <w:num w:numId="3">
+    <w:abstractNumId w:val="15"/>
+  </w:num>
+  <w:num w:numId="4">
+    <w:abstractNumId w:val="3"/>
+  </w:num>
+  <w:num w:numId="5">
+    <w:abstractNumId w:val="10"/>
+  </w:num>
+  <w:num w:numId="6">
+    <w:abstractNumId w:val="6"/>
+  </w:num>
+  <w:num w:numId="7">
+    <w:abstractNumId w:val="7"/>
+  </w:num>
+  <w:num w:numId="8">
+    <w:abstractNumId w:val="11"/>
+  </w:num>
+  <w:num w:numId="9">
+    <w:abstractNumId w:val="16"/>
+  </w:num>
+  <w:num w:numId="10">
+    <w:abstractNumId w:val="14"/>
+  </w:num>
+  <w:num w:numId="11">
     <w:abstractNumId w:val="4"/>
   </w:num>
-  <w:num w:numId="3">
-    <w:abstractNumId w:val="14"/>
-  </w:num>
-  <w:num w:numId="4">
-    <w:abstractNumId w:val="2"/>
-  </w:num>
-  <w:num w:numId="5">
-    <w:abstractNumId w:val="9"/>
-  </w:num>
-  <w:num w:numId="6">
-    <w:abstractNumId w:val="5"/>
-  </w:num>
-  <w:num w:numId="7">
-    <w:abstractNumId w:val="6"/>
-  </w:num>
-  <w:num w:numId="8">
-    <w:abstractNumId w:val="10"/>
-  </w:num>
-  <w:num w:numId="9">
-    <w:abstractNumId w:val="15"/>
-  </w:num>
-  <w:num w:numId="10">
-    <w:abstractNumId w:val="13"/>
-  </w:num>
-  <w:num w:numId="11">
-    <w:abstractNumId w:val="3"/>
-  </w:num>
   <w:num w:numId="12">
-    <w:abstractNumId w:val="3"/>
+    <w:abstractNumId w:val="4"/>
     <w:lvlOverride w:ilvl="0">
       <w:startOverride w:val="1"/>
     </w:lvlOverride>
@@ -17378,16 +17508,16 @@
     </w:lvlOverride>
   </w:num>
   <w:num w:numId="13">
+    <w:abstractNumId w:val="9"/>
+  </w:num>
+  <w:num w:numId="14">
     <w:abstractNumId w:val="8"/>
   </w:num>
-  <w:num w:numId="14">
-    <w:abstractNumId w:val="7"/>
-  </w:num>
   <w:num w:numId="15">
-    <w:abstractNumId w:val="12"/>
+    <w:abstractNumId w:val="13"/>
   </w:num>
   <w:num w:numId="16">
-    <w:abstractNumId w:val="3"/>
+    <w:abstractNumId w:val="4"/>
     <w:lvlOverride w:ilvl="0">
       <w:startOverride w:val="1"/>
     </w:lvlOverride>
@@ -17420,7 +17550,10 @@
     <w:abstractNumId w:val="1"/>
   </w:num>
   <w:num w:numId="18">
-    <w:abstractNumId w:val="11"/>
+    <w:abstractNumId w:val="12"/>
+  </w:num>
+  <w:num w:numId="19">
+    <w:abstractNumId w:val="2"/>
   </w:num>
   <w:numIdMacAtCleanup w:val="13"/>
 </w:numbering>
@@ -19464,7 +19597,7 @@
 </file>
 
 <file path=customXml/itemProps1.xml><?xml version="1.0" encoding="utf-8"?>
-<ds:datastoreItem xmlns:ds="http://schemas.openxmlformats.org/officeDocument/2006/customXml" ds:itemID="{21337265-FBA3-45CC-BF64-585B2802AFFF}">
+<ds:datastoreItem xmlns:ds="http://schemas.openxmlformats.org/officeDocument/2006/customXml" ds:itemID="{4B323342-E7FB-4EB7-B68C-D918A82C688F}">
   <ds:schemaRefs>
     <ds:schemaRef ds:uri="http://schemas.openxmlformats.org/officeDocument/2006/bibliography"/>
   </ds:schemaRefs>

</xml_diff>